<commit_message>
Casos de uso v1
</commit_message>
<xml_diff>
--- a/Reunión 18-10.docx
+++ b/Reunión 18-10.docx
@@ -4,7 +4,12 @@
   <w:body>
     <w:p>
       <w:r>
-        <w:t xml:space="preserve">El viernes 18 de octubre tuvimos nuestra segunda reunión de grupo. No pudimos estar todos en la reunión ya que Adrián faltó por motivos personales. La reunión comenzó a las 11:10 y terminó a las 12:20. </w:t>
+        <w:t>El viernes 18 de octubre tuvimos nuestra segunda reunión de grupo.</w:t>
+      </w:r>
+      <w:bookmarkStart w:id="0" w:name="_GoBack"/>
+      <w:bookmarkEnd w:id="0"/>
+      <w:r>
+        <w:t xml:space="preserve">. La reunión comenzó a las 11:10 y terminó a las 12:20. </w:t>
       </w:r>
     </w:p>
     <w:p>
@@ -60,8 +65,6 @@
       <w:r>
         <w:t xml:space="preserve"> Otro aspecto importante de la aplicación sería que el dinero no se manejaría de ninguna forma dentro de la aplicación (más allá de adquirir tiempo con dinero y cambiar tiempo por dinero).</w:t>
       </w:r>
-      <w:bookmarkStart w:id="0" w:name="_GoBack"/>
-      <w:bookmarkEnd w:id="0"/>
       <w:r>
         <w:t xml:space="preserve"> También hablamos sobre otras formas de obtener tiempo aparte de hacer favores: que más gente se cree una cuenta en la aplicación usando tu link, ver anuncios… </w:t>
       </w:r>

</xml_diff>